<commit_message>
Log_Inspektora added, SSU correction
</commit_message>
<xml_diff>
--- a/Dokumentacija/Faza2/SSU/SSU_PrikazStomatoloskeEvidencije.docx
+++ b/Dokumentacija/Faza2/SSU/SSU_PrikazStomatoloskeEvidencije.docx
@@ -6,21 +6,19 @@
       <w:pPr>
         <w:spacing w:before="80" w:line="487" w:lineRule="auto"/>
         <w:ind w:left="2127" w:right="1698" w:firstLine="292"/>
-        <w:rPr>
-          <w:rFonts w:ascii="Microsoft Sans Serif" w:hAnsi="Microsoft Sans Serif"/>
+        <w:jc w:val="center"/>
+        <w:rPr>
           <w:sz w:val="24"/>
         </w:rPr>
       </w:pPr>
       <w:r>
         <w:rPr>
-          <w:rFonts w:ascii="Microsoft Sans Serif" w:hAnsi="Microsoft Sans Serif"/>
           <w:sz w:val="24"/>
         </w:rPr>
         <w:t>Elektrotehnički fakultet u Beogradu</w:t>
       </w:r>
       <w:r>
         <w:rPr>
-          <w:rFonts w:ascii="Microsoft Sans Serif" w:hAnsi="Microsoft Sans Serif"/>
           <w:spacing w:val="1"/>
           <w:sz w:val="24"/>
         </w:rPr>
@@ -28,14 +26,12 @@
       </w:r>
       <w:r>
         <w:rPr>
-          <w:rFonts w:ascii="Microsoft Sans Serif" w:hAnsi="Microsoft Sans Serif"/>
           <w:sz w:val="24"/>
         </w:rPr>
         <w:t>SI3PSI</w:t>
       </w:r>
       <w:r>
         <w:rPr>
-          <w:rFonts w:ascii="Microsoft Sans Serif" w:hAnsi="Microsoft Sans Serif"/>
           <w:spacing w:val="-4"/>
           <w:sz w:val="24"/>
         </w:rPr>
@@ -43,14 +39,12 @@
       </w:r>
       <w:r>
         <w:rPr>
-          <w:rFonts w:ascii="Microsoft Sans Serif" w:hAnsi="Microsoft Sans Serif"/>
           <w:sz w:val="24"/>
         </w:rPr>
         <w:t>Principi</w:t>
       </w:r>
       <w:r>
         <w:rPr>
-          <w:rFonts w:ascii="Microsoft Sans Serif" w:hAnsi="Microsoft Sans Serif"/>
           <w:spacing w:val="-5"/>
           <w:sz w:val="24"/>
         </w:rPr>
@@ -58,14 +52,12 @@
       </w:r>
       <w:r>
         <w:rPr>
-          <w:rFonts w:ascii="Microsoft Sans Serif" w:hAnsi="Microsoft Sans Serif"/>
           <w:sz w:val="24"/>
         </w:rPr>
         <w:t>Softverskog</w:t>
       </w:r>
       <w:r>
         <w:rPr>
-          <w:rFonts w:ascii="Microsoft Sans Serif" w:hAnsi="Microsoft Sans Serif"/>
           <w:spacing w:val="-6"/>
           <w:sz w:val="24"/>
         </w:rPr>
@@ -73,7 +65,6 @@
       </w:r>
       <w:r>
         <w:rPr>
-          <w:rFonts w:ascii="Microsoft Sans Serif" w:hAnsi="Microsoft Sans Serif"/>
           <w:sz w:val="24"/>
         </w:rPr>
         <w:t>Inženjerstva</w:t>
@@ -83,7 +74,6 @@
       <w:pPr>
         <w:pStyle w:val="BodyText"/>
         <w:rPr>
-          <w:rFonts w:ascii="Microsoft Sans Serif"/>
           <w:sz w:val="26"/>
         </w:rPr>
       </w:pPr>
@@ -92,7 +82,6 @@
       <w:pPr>
         <w:pStyle w:val="BodyText"/>
         <w:rPr>
-          <w:rFonts w:ascii="Microsoft Sans Serif"/>
           <w:sz w:val="26"/>
         </w:rPr>
       </w:pPr>
@@ -101,7 +90,6 @@
       <w:pPr>
         <w:pStyle w:val="BodyText"/>
         <w:rPr>
-          <w:rFonts w:ascii="Microsoft Sans Serif"/>
           <w:sz w:val="26"/>
         </w:rPr>
       </w:pPr>
@@ -110,7 +98,6 @@
       <w:pPr>
         <w:pStyle w:val="BodyText"/>
         <w:rPr>
-          <w:rFonts w:ascii="Microsoft Sans Serif"/>
           <w:sz w:val="26"/>
         </w:rPr>
       </w:pPr>
@@ -119,7 +106,6 @@
       <w:pPr>
         <w:pStyle w:val="BodyText"/>
         <w:rPr>
-          <w:rFonts w:ascii="Microsoft Sans Serif"/>
           <w:sz w:val="26"/>
         </w:rPr>
       </w:pPr>
@@ -128,7 +114,6 @@
       <w:pPr>
         <w:pStyle w:val="BodyText"/>
         <w:rPr>
-          <w:rFonts w:ascii="Microsoft Sans Serif"/>
           <w:sz w:val="26"/>
         </w:rPr>
       </w:pPr>
@@ -137,7 +122,6 @@
       <w:pPr>
         <w:pStyle w:val="BodyText"/>
         <w:rPr>
-          <w:rFonts w:ascii="Microsoft Sans Serif"/>
           <w:sz w:val="26"/>
         </w:rPr>
       </w:pPr>
@@ -148,20 +132,17 @@
         <w:ind w:left="151" w:right="150"/>
         <w:jc w:val="center"/>
         <w:rPr>
-          <w:rFonts w:ascii="Microsoft Sans Serif"/>
           <w:sz w:val="36"/>
         </w:rPr>
       </w:pPr>
       <w:r>
         <w:rPr>
-          <w:rFonts w:ascii="Microsoft Sans Serif"/>
           <w:sz w:val="36"/>
         </w:rPr>
         <w:t>Projekat</w:t>
       </w:r>
       <w:r>
         <w:rPr>
-          <w:rFonts w:ascii="Microsoft Sans Serif"/>
           <w:spacing w:val="1"/>
           <w:sz w:val="36"/>
         </w:rPr>
@@ -169,7 +150,6 @@
       </w:r>
       <w:r>
         <w:rPr>
-          <w:rFonts w:ascii="Microsoft Sans Serif"/>
           <w:sz w:val="36"/>
         </w:rPr>
         <w:t>DentistApp</w:t>
@@ -179,7 +159,6 @@
       <w:pPr>
         <w:pStyle w:val="BodyText"/>
         <w:rPr>
-          <w:rFonts w:ascii="Microsoft Sans Serif"/>
           <w:sz w:val="40"/>
         </w:rPr>
       </w:pPr>
@@ -188,7 +167,6 @@
       <w:pPr>
         <w:pStyle w:val="BodyText"/>
         <w:rPr>
-          <w:rFonts w:ascii="Microsoft Sans Serif"/>
           <w:sz w:val="40"/>
         </w:rPr>
       </w:pPr>
@@ -197,7 +175,6 @@
       <w:pPr>
         <w:pStyle w:val="BodyText"/>
         <w:rPr>
-          <w:rFonts w:ascii="Microsoft Sans Serif"/>
           <w:sz w:val="40"/>
         </w:rPr>
       </w:pPr>
@@ -206,7 +183,6 @@
       <w:pPr>
         <w:pStyle w:val="BodyText"/>
         <w:rPr>
-          <w:rFonts w:ascii="Microsoft Sans Serif"/>
           <w:sz w:val="40"/>
         </w:rPr>
       </w:pPr>
@@ -216,7 +192,6 @@
         <w:pStyle w:val="BodyText"/>
         <w:spacing w:before="1"/>
         <w:rPr>
-          <w:rFonts w:ascii="Microsoft Sans Serif"/>
           <w:sz w:val="46"/>
         </w:rPr>
       </w:pPr>
@@ -226,14 +201,12 @@
         <w:ind w:left="151" w:right="150"/>
         <w:jc w:val="center"/>
         <w:rPr>
-          <w:rFonts w:ascii="Arial"/>
           <w:b/>
           <w:sz w:val="36"/>
         </w:rPr>
       </w:pPr>
       <w:r>
         <w:rPr>
-          <w:rFonts w:ascii="Arial"/>
           <w:b/>
           <w:sz w:val="36"/>
         </w:rPr>
@@ -241,7 +214,6 @@
       </w:r>
       <w:r>
         <w:rPr>
-          <w:rFonts w:ascii="Arial"/>
           <w:b/>
           <w:spacing w:val="-98"/>
           <w:sz w:val="36"/>
@@ -250,27 +222,10 @@
       </w:r>
       <w:r>
         <w:rPr>
-          <w:rFonts w:ascii="Arial"/>
           <w:b/>
           <w:sz w:val="36"/>
         </w:rPr>
-        <w:t>prikaza stomatolo</w:t>
-      </w:r>
-      <w:r>
-        <w:rPr>
-          <w:rFonts w:ascii="Arial"/>
-          <w:b/>
-          <w:sz w:val="36"/>
-        </w:rPr>
-        <w:t>š</w:t>
-      </w:r>
-      <w:r>
-        <w:rPr>
-          <w:rFonts w:ascii="Arial"/>
-          <w:b/>
-          <w:sz w:val="36"/>
-        </w:rPr>
-        <w:t>ke evidencije</w:t>
+        <w:t>prikaza stomatološke evidencije</w:t>
       </w:r>
     </w:p>
     <w:p>
@@ -278,7 +233,6 @@
         <w:pStyle w:val="BodyText"/>
         <w:spacing w:before="1"/>
         <w:rPr>
-          <w:rFonts w:ascii="Arial"/>
           <w:b/>
           <w:sz w:val="42"/>
         </w:rPr>
@@ -289,14 +243,12 @@
         <w:ind w:left="151" w:right="148"/>
         <w:jc w:val="center"/>
         <w:rPr>
-          <w:rFonts w:ascii="Arial"/>
           <w:b/>
           <w:sz w:val="28"/>
         </w:rPr>
       </w:pPr>
       <w:r>
         <w:rPr>
-          <w:rFonts w:ascii="Arial"/>
           <w:b/>
           <w:sz w:val="28"/>
         </w:rPr>
@@ -304,7 +256,6 @@
       </w:r>
       <w:r>
         <w:rPr>
-          <w:rFonts w:ascii="Arial"/>
           <w:b/>
           <w:spacing w:val="-3"/>
           <w:sz w:val="28"/>
@@ -313,18 +264,23 @@
       </w:r>
       <w:r>
         <w:rPr>
-          <w:rFonts w:ascii="Arial"/>
           <w:b/>
           <w:sz w:val="28"/>
         </w:rPr>
-        <w:t>1.0</w:t>
+        <w:t>1.</w:t>
+      </w:r>
+      <w:r>
+        <w:rPr>
+          <w:b/>
+          <w:sz w:val="28"/>
+        </w:rPr>
+        <w:t>1</w:t>
       </w:r>
     </w:p>
     <w:p>
       <w:pPr>
         <w:jc w:val="center"/>
         <w:rPr>
-          <w:rFonts w:ascii="Arial"/>
           <w:sz w:val="28"/>
         </w:rPr>
         <w:sectPr>
@@ -341,14 +297,12 @@
         <w:ind w:left="3899" w:right="3800"/>
         <w:jc w:val="center"/>
         <w:rPr>
-          <w:rFonts w:ascii="Arial"/>
           <w:b/>
           <w:sz w:val="36"/>
         </w:rPr>
       </w:pPr>
       <w:r>
         <w:rPr>
-          <w:rFonts w:ascii="Arial"/>
           <w:b/>
           <w:sz w:val="36"/>
         </w:rPr>
@@ -357,7 +311,6 @@
       </w:r>
       <w:r>
         <w:rPr>
-          <w:rFonts w:ascii="Arial"/>
           <w:b/>
           <w:spacing w:val="-1"/>
           <w:sz w:val="36"/>
@@ -366,7 +319,6 @@
       </w:r>
       <w:r>
         <w:rPr>
-          <w:rFonts w:ascii="Arial"/>
           <w:b/>
           <w:sz w:val="36"/>
         </w:rPr>
@@ -630,6 +582,12 @@
         <w:tc>
           <w:tcPr>
             <w:tcW w:w="2305" w:type="dxa"/>
+            <w:tcBorders>
+              <w:top w:val="single" w:sz="6" w:space="0" w:color="000000"/>
+              <w:left w:val="single" w:sz="6" w:space="0" w:color="000000"/>
+              <w:bottom w:val="single" w:sz="6" w:space="0" w:color="000000"/>
+              <w:right w:val="single" w:sz="6" w:space="0" w:color="000000"/>
+            </w:tcBorders>
           </w:tcPr>
           <w:p>
             <w:pPr>
@@ -638,11 +596,23 @@
                 <w:sz w:val="24"/>
               </w:rPr>
             </w:pPr>
+            <w:r>
+              <w:rPr>
+                <w:sz w:val="24"/>
+              </w:rPr>
+              <w:t xml:space="preserve">  13.04.2022.</w:t>
+            </w:r>
           </w:p>
         </w:tc>
         <w:tc>
           <w:tcPr>
             <w:tcW w:w="1152" w:type="dxa"/>
+            <w:tcBorders>
+              <w:top w:val="single" w:sz="6" w:space="0" w:color="000000"/>
+              <w:left w:val="single" w:sz="6" w:space="0" w:color="000000"/>
+              <w:bottom w:val="single" w:sz="6" w:space="0" w:color="000000"/>
+              <w:right w:val="single" w:sz="6" w:space="0" w:color="000000"/>
+            </w:tcBorders>
           </w:tcPr>
           <w:p>
             <w:pPr>
@@ -651,11 +621,23 @@
                 <w:sz w:val="24"/>
               </w:rPr>
             </w:pPr>
+            <w:r>
+              <w:rPr>
+                <w:sz w:val="24"/>
+              </w:rPr>
+              <w:t xml:space="preserve">  1.1</w:t>
+            </w:r>
           </w:p>
         </w:tc>
         <w:tc>
           <w:tcPr>
             <w:tcW w:w="3673" w:type="dxa"/>
+            <w:tcBorders>
+              <w:top w:val="single" w:sz="6" w:space="0" w:color="000000"/>
+              <w:left w:val="single" w:sz="6" w:space="0" w:color="000000"/>
+              <w:bottom w:val="single" w:sz="6" w:space="0" w:color="000000"/>
+              <w:right w:val="single" w:sz="6" w:space="0" w:color="000000"/>
+            </w:tcBorders>
           </w:tcPr>
           <w:p>
             <w:pPr>
@@ -664,19 +646,45 @@
                 <w:sz w:val="24"/>
               </w:rPr>
             </w:pPr>
+            <w:r>
+              <w:rPr>
+                <w:sz w:val="24"/>
+              </w:rPr>
+              <w:t xml:space="preserve">  Izmena sadržaja</w:t>
+            </w:r>
           </w:p>
         </w:tc>
         <w:tc>
           <w:tcPr>
             <w:tcW w:w="2376" w:type="dxa"/>
+            <w:tcBorders>
+              <w:top w:val="single" w:sz="6" w:space="0" w:color="000000"/>
+              <w:left w:val="single" w:sz="6" w:space="0" w:color="000000"/>
+              <w:bottom w:val="single" w:sz="6" w:space="0" w:color="000000"/>
+              <w:right w:val="single" w:sz="6" w:space="0" w:color="000000"/>
+            </w:tcBorders>
           </w:tcPr>
           <w:p>
             <w:pPr>
               <w:pStyle w:val="TableParagraph"/>
               <w:rPr>
                 <w:sz w:val="24"/>
-              </w:rPr>
-            </w:pPr>
+                <w:lang w:val="sr-Latn-RS"/>
+              </w:rPr>
+            </w:pPr>
+            <w:r>
+              <w:rPr>
+                <w:sz w:val="24"/>
+              </w:rPr>
+              <w:t xml:space="preserve"> Aleksa Vladi</w:t>
+            </w:r>
+            <w:r>
+              <w:rPr>
+                <w:sz w:val="24"/>
+                <w:lang w:val="sr-Latn-RS"/>
+              </w:rPr>
+              <w:t>ć</w:t>
+            </w:r>
           </w:p>
         </w:tc>
       </w:tr>
@@ -812,7 +820,6 @@
         <w:pStyle w:val="BodyText"/>
         <w:spacing w:before="8"/>
         <w:rPr>
-          <w:rFonts w:ascii="Arial"/>
           <w:b/>
           <w:sz w:val="22"/>
         </w:rPr>
@@ -824,14 +831,12 @@
         <w:ind w:left="3898" w:right="3800"/>
         <w:jc w:val="center"/>
         <w:rPr>
-          <w:rFonts w:ascii="Arial" w:hAnsi="Arial"/>
           <w:b/>
           <w:sz w:val="36"/>
         </w:rPr>
       </w:pPr>
       <w:r>
         <w:rPr>
-          <w:rFonts w:ascii="Arial" w:hAnsi="Arial"/>
           <w:b/>
           <w:sz w:val="36"/>
         </w:rPr>
@@ -1070,40 +1075,18 @@
                 <w:sz w:val="20"/>
               </w:rPr>
             </w:pPr>
-            <w:hyperlink w:anchor="_bookmark5" w:history="1">
-              <w:r>
-                <w:rPr>
-                  <w:sz w:val="20"/>
-                </w:rPr>
-                <w:t>Scenario</w:t>
-              </w:r>
-              <w:r>
-                <w:rPr>
-                  <w:spacing w:val="-2"/>
-                  <w:sz w:val="20"/>
-                </w:rPr>
-                <w:t xml:space="preserve"> </w:t>
-              </w:r>
-              <w:r>
-                <w:rPr>
-                  <w:sz w:val="20"/>
-                </w:rPr>
-                <w:t>popunjavanja</w:t>
-              </w:r>
-              <w:r>
-                <w:rPr>
-                  <w:spacing w:val="-3"/>
-                  <w:sz w:val="20"/>
-                </w:rPr>
-                <w:t xml:space="preserve"> </w:t>
-              </w:r>
-              <w:r>
-                <w:rPr>
-                  <w:sz w:val="20"/>
-                </w:rPr>
-                <w:t>ankete</w:t>
-              </w:r>
-            </w:hyperlink>
+            <w:r>
+              <w:t>Scenario</w:t>
+            </w:r>
+            <w:r>
+              <w:rPr>
+                <w:spacing w:val="-4"/>
+              </w:rPr>
+              <w:t xml:space="preserve"> </w:t>
+            </w:r>
+            <w:r>
+              <w:t>prikaza stomatološke evidencije</w:t>
+            </w:r>
           </w:p>
         </w:tc>
         <w:tc>
@@ -2076,10 +2059,16 @@
           <w:tab w:val="left" w:pos="937"/>
           <w:tab w:val="left" w:pos="938"/>
         </w:tabs>
+        <w:rPr>
+          <w:rFonts w:ascii="Times New Roman" w:hAnsi="Times New Roman" w:cs="Times New Roman"/>
+        </w:rPr>
       </w:pPr>
       <w:bookmarkStart w:id="0" w:name="_bookmark0"/>
       <w:bookmarkEnd w:id="0"/>
       <w:r>
+        <w:rPr>
+          <w:rFonts w:ascii="Times New Roman" w:hAnsi="Times New Roman" w:cs="Times New Roman"/>
+        </w:rPr>
         <w:t>Uvod</w:t>
       </w:r>
     </w:p>
@@ -2095,10 +2084,16 @@
           <w:tab w:val="left" w:pos="938"/>
         </w:tabs>
         <w:spacing w:before="194"/>
+        <w:rPr>
+          <w:rFonts w:ascii="Times New Roman" w:hAnsi="Times New Roman" w:cs="Times New Roman"/>
+        </w:rPr>
       </w:pPr>
       <w:bookmarkStart w:id="1" w:name="_bookmark1"/>
       <w:bookmarkEnd w:id="1"/>
       <w:r>
+        <w:rPr>
+          <w:rFonts w:ascii="Times New Roman" w:hAnsi="Times New Roman" w:cs="Times New Roman"/>
+        </w:rPr>
         <w:t>Rezime</w:t>
       </w:r>
     </w:p>
@@ -2163,46 +2158,68 @@
           <w:tab w:val="left" w:pos="937"/>
           <w:tab w:val="left" w:pos="938"/>
         </w:tabs>
+        <w:rPr>
+          <w:rFonts w:ascii="Times New Roman" w:hAnsi="Times New Roman" w:cs="Times New Roman"/>
+        </w:rPr>
       </w:pPr>
       <w:bookmarkStart w:id="2" w:name="_bookmark2"/>
       <w:bookmarkEnd w:id="2"/>
       <w:r>
+        <w:rPr>
+          <w:rFonts w:ascii="Times New Roman" w:hAnsi="Times New Roman" w:cs="Times New Roman"/>
+        </w:rPr>
         <w:t>Namena</w:t>
       </w:r>
       <w:r>
         <w:rPr>
+          <w:rFonts w:ascii="Times New Roman" w:hAnsi="Times New Roman" w:cs="Times New Roman"/>
           <w:spacing w:val="-3"/>
         </w:rPr>
         <w:t xml:space="preserve"> </w:t>
       </w:r>
       <w:r>
+        <w:rPr>
+          <w:rFonts w:ascii="Times New Roman" w:hAnsi="Times New Roman" w:cs="Times New Roman"/>
+        </w:rPr>
         <w:t>dokumenta</w:t>
       </w:r>
       <w:r>
         <w:rPr>
+          <w:rFonts w:ascii="Times New Roman" w:hAnsi="Times New Roman" w:cs="Times New Roman"/>
           <w:spacing w:val="-3"/>
         </w:rPr>
         <w:t xml:space="preserve"> </w:t>
       </w:r>
       <w:r>
+        <w:rPr>
+          <w:rFonts w:ascii="Times New Roman" w:hAnsi="Times New Roman" w:cs="Times New Roman"/>
+        </w:rPr>
         <w:t>i</w:t>
       </w:r>
       <w:r>
         <w:rPr>
+          <w:rFonts w:ascii="Times New Roman" w:hAnsi="Times New Roman" w:cs="Times New Roman"/>
           <w:spacing w:val="-1"/>
         </w:rPr>
         <w:t xml:space="preserve"> </w:t>
       </w:r>
       <w:r>
+        <w:rPr>
+          <w:rFonts w:ascii="Times New Roman" w:hAnsi="Times New Roman" w:cs="Times New Roman"/>
+        </w:rPr>
         <w:t>ciljne</w:t>
       </w:r>
       <w:r>
         <w:rPr>
+          <w:rFonts w:ascii="Times New Roman" w:hAnsi="Times New Roman" w:cs="Times New Roman"/>
           <w:spacing w:val="-3"/>
         </w:rPr>
         <w:t xml:space="preserve"> </w:t>
       </w:r>
       <w:r>
+        <w:rPr>
+          <w:rFonts w:ascii="Times New Roman" w:hAnsi="Times New Roman" w:cs="Times New Roman"/>
+        </w:rPr>
         <w:t>grupe</w:t>
       </w:r>
     </w:p>
@@ -2247,10 +2264,16 @@
           <w:tab w:val="left" w:pos="938"/>
         </w:tabs>
         <w:spacing w:before="1"/>
+        <w:rPr>
+          <w:rFonts w:ascii="Times New Roman" w:hAnsi="Times New Roman" w:cs="Times New Roman"/>
+        </w:rPr>
       </w:pPr>
       <w:bookmarkStart w:id="3" w:name="_bookmark3"/>
       <w:bookmarkEnd w:id="3"/>
       <w:r>
+        <w:rPr>
+          <w:rFonts w:ascii="Times New Roman" w:hAnsi="Times New Roman" w:cs="Times New Roman"/>
+        </w:rPr>
         <w:t>Reference</w:t>
       </w:r>
     </w:p>
@@ -2605,19 +2628,29 @@
           <w:tab w:val="left" w:pos="938"/>
         </w:tabs>
         <w:spacing w:before="131"/>
+        <w:rPr>
+          <w:rFonts w:ascii="Times New Roman" w:hAnsi="Times New Roman" w:cs="Times New Roman"/>
+        </w:rPr>
       </w:pPr>
       <w:bookmarkStart w:id="4" w:name="_bookmark4"/>
       <w:bookmarkEnd w:id="4"/>
       <w:r>
+        <w:rPr>
+          <w:rFonts w:ascii="Times New Roman" w:hAnsi="Times New Roman" w:cs="Times New Roman"/>
+        </w:rPr>
         <w:t>Otvorena</w:t>
       </w:r>
       <w:r>
         <w:rPr>
+          <w:rFonts w:ascii="Times New Roman" w:hAnsi="Times New Roman" w:cs="Times New Roman"/>
           <w:spacing w:val="-7"/>
         </w:rPr>
         <w:t xml:space="preserve"> </w:t>
       </w:r>
       <w:r>
+        <w:rPr>
+          <w:rFonts w:ascii="Times New Roman" w:hAnsi="Times New Roman" w:cs="Times New Roman"/>
+        </w:rPr>
         <w:t>pitanja</w:t>
       </w:r>
     </w:p>
@@ -2626,7 +2659,6 @@
         <w:pStyle w:val="BodyText"/>
         <w:spacing w:before="6"/>
         <w:rPr>
-          <w:rFonts w:ascii="Arial"/>
           <w:b/>
           <w:sz w:val="5"/>
         </w:rPr>
@@ -2927,7 +2959,6 @@
       <w:pPr>
         <w:pStyle w:val="BodyText"/>
         <w:rPr>
-          <w:rFonts w:ascii="Arial"/>
           <w:b/>
           <w:sz w:val="22"/>
         </w:rPr>
@@ -2937,7 +2968,6 @@
       <w:pPr>
         <w:pStyle w:val="BodyText"/>
         <w:rPr>
-          <w:rFonts w:ascii="Arial"/>
           <w:b/>
           <w:sz w:val="22"/>
         </w:rPr>
@@ -2947,7 +2977,6 @@
       <w:pPr>
         <w:pStyle w:val="BodyText"/>
         <w:rPr>
-          <w:rFonts w:ascii="Arial"/>
           <w:b/>
           <w:sz w:val="22"/>
         </w:rPr>
@@ -2965,19 +2994,29 @@
           <w:tab w:val="left" w:pos="938"/>
         </w:tabs>
         <w:spacing w:before="144"/>
+        <w:rPr>
+          <w:rFonts w:ascii="Times New Roman" w:hAnsi="Times New Roman" w:cs="Times New Roman"/>
+        </w:rPr>
       </w:pPr>
       <w:bookmarkStart w:id="5" w:name="_bookmark5"/>
       <w:bookmarkEnd w:id="5"/>
       <w:r>
+        <w:rPr>
+          <w:rFonts w:ascii="Times New Roman" w:hAnsi="Times New Roman" w:cs="Times New Roman"/>
+        </w:rPr>
         <w:t>Scenario</w:t>
       </w:r>
       <w:r>
         <w:rPr>
+          <w:rFonts w:ascii="Times New Roman" w:hAnsi="Times New Roman" w:cs="Times New Roman"/>
           <w:spacing w:val="-4"/>
         </w:rPr>
         <w:t xml:space="preserve"> </w:t>
       </w:r>
       <w:r>
+        <w:rPr>
+          <w:rFonts w:ascii="Times New Roman" w:hAnsi="Times New Roman" w:cs="Times New Roman"/>
+        </w:rPr>
         <w:t>prikaza stomatološke evidencije</w:t>
       </w:r>
     </w:p>
@@ -2986,7 +3025,6 @@
         <w:pStyle w:val="BodyText"/>
         <w:spacing w:before="5"/>
         <w:rPr>
-          <w:rFonts w:ascii="Arial"/>
           <w:b/>
           <w:sz w:val="37"/>
         </w:rPr>
@@ -3004,7 +3042,6 @@
           <w:tab w:val="left" w:pos="938"/>
         </w:tabs>
         <w:rPr>
-          <w:rFonts w:ascii="Arial"/>
           <w:b/>
           <w:sz w:val="20"/>
         </w:rPr>
@@ -3013,7 +3050,6 @@
       <w:bookmarkEnd w:id="6"/>
       <w:r>
         <w:rPr>
-          <w:rFonts w:ascii="Arial"/>
           <w:b/>
           <w:sz w:val="20"/>
           <w:u w:val="thick"/>
@@ -3022,7 +3058,6 @@
       </w:r>
       <w:r>
         <w:rPr>
-          <w:rFonts w:ascii="Arial"/>
           <w:b/>
           <w:spacing w:val="-4"/>
           <w:sz w:val="20"/>
@@ -3032,7 +3067,6 @@
       </w:r>
       <w:r>
         <w:rPr>
-          <w:rFonts w:ascii="Arial"/>
           <w:b/>
           <w:sz w:val="20"/>
           <w:u w:val="thick"/>
@@ -3069,7 +3103,6 @@
         </w:tabs>
         <w:spacing w:before="128"/>
         <w:rPr>
-          <w:rFonts w:ascii="Arial"/>
           <w:b/>
           <w:sz w:val="20"/>
         </w:rPr>
@@ -3078,7 +3111,6 @@
       <w:bookmarkEnd w:id="8"/>
       <w:r>
         <w:rPr>
-          <w:rFonts w:ascii="Arial"/>
           <w:b/>
           <w:sz w:val="20"/>
           <w:u w:val="thick"/>
@@ -3087,7 +3119,6 @@
       </w:r>
       <w:r>
         <w:rPr>
-          <w:rFonts w:ascii="Arial"/>
           <w:b/>
           <w:spacing w:val="-4"/>
           <w:sz w:val="20"/>
@@ -3097,7 +3128,6 @@
       </w:r>
       <w:r>
         <w:rPr>
-          <w:rFonts w:ascii="Arial"/>
           <w:b/>
           <w:sz w:val="20"/>
           <w:u w:val="thick"/>
@@ -3118,14 +3148,12 @@
         </w:tabs>
         <w:spacing w:before="122"/>
         <w:rPr>
-          <w:rFonts w:ascii="Arial" w:hAnsi="Arial"/>
           <w:i/>
           <w:sz w:val="20"/>
         </w:rPr>
       </w:pPr>
       <w:r>
         <w:rPr>
-          <w:rFonts w:ascii="Arial" w:hAnsi="Arial"/>
           <w:i/>
           <w:sz w:val="20"/>
           <w:u w:val="single"/>
@@ -3134,7 +3162,6 @@
       </w:r>
       <w:r>
         <w:rPr>
-          <w:rFonts w:ascii="Arial" w:hAnsi="Arial"/>
           <w:i/>
           <w:spacing w:val="-6"/>
           <w:sz w:val="20"/>
@@ -3144,7 +3171,6 @@
       </w:r>
       <w:r>
         <w:rPr>
-          <w:rFonts w:ascii="Arial" w:hAnsi="Arial"/>
           <w:i/>
           <w:sz w:val="20"/>
           <w:u w:val="single"/>
@@ -3156,7 +3182,6 @@
       <w:pPr>
         <w:pStyle w:val="BodyText"/>
         <w:rPr>
-          <w:rFonts w:ascii="Arial"/>
           <w:i/>
         </w:rPr>
       </w:pPr>
@@ -3186,7 +3211,6 @@
         <w:pStyle w:val="BodyText"/>
         <w:spacing w:before="10"/>
         <w:rPr>
-          <w:rFonts w:ascii="Arial"/>
           <w:i/>
           <w:sz w:val="18"/>
         </w:rPr>
@@ -3212,7 +3236,6 @@
           <w:tab w:val="left" w:pos="938"/>
         </w:tabs>
         <w:rPr>
-          <w:rFonts w:ascii="Microsoft Sans Serif" w:hAnsi="Microsoft Sans Serif"/>
           <w:sz w:val="20"/>
         </w:rPr>
       </w:pPr>
@@ -3220,7 +3243,6 @@
       <w:bookmarkEnd w:id="9"/>
       <w:r>
         <w:rPr>
-          <w:rFonts w:ascii="Microsoft Sans Serif" w:hAnsi="Microsoft Sans Serif"/>
           <w:sz w:val="20"/>
           <w:u w:val="single"/>
         </w:rPr>
@@ -3228,7 +3250,6 @@
       </w:r>
       <w:r>
         <w:rPr>
-          <w:rFonts w:ascii="Microsoft Sans Serif" w:hAnsi="Microsoft Sans Serif"/>
           <w:spacing w:val="-1"/>
           <w:sz w:val="20"/>
           <w:u w:val="single"/>
@@ -3237,7 +3258,6 @@
       </w:r>
       <w:r>
         <w:rPr>
-          <w:rFonts w:ascii="Microsoft Sans Serif" w:hAnsi="Microsoft Sans Serif"/>
           <w:sz w:val="20"/>
           <w:u w:val="single"/>
         </w:rPr>
@@ -3245,7 +3265,6 @@
       </w:r>
       <w:r>
         <w:rPr>
-          <w:rFonts w:ascii="Microsoft Sans Serif" w:hAnsi="Microsoft Sans Serif"/>
           <w:sz w:val="20"/>
           <w:u w:val="single"/>
         </w:rPr>
@@ -3290,7 +3309,6 @@
           <w:tab w:val="left" w:pos="938"/>
         </w:tabs>
         <w:rPr>
-          <w:rFonts w:ascii="Arial"/>
           <w:b/>
           <w:sz w:val="20"/>
         </w:rPr>
@@ -3299,7 +3317,6 @@
       <w:bookmarkEnd w:id="12"/>
       <w:r>
         <w:rPr>
-          <w:rFonts w:ascii="Arial"/>
           <w:b/>
           <w:sz w:val="20"/>
         </w:rPr>
@@ -3307,7 +3324,6 @@
       </w:r>
       <w:r>
         <w:rPr>
-          <w:rFonts w:ascii="Arial"/>
           <w:b/>
           <w:spacing w:val="-7"/>
           <w:sz w:val="20"/>
@@ -3316,7 +3332,6 @@
       </w:r>
       <w:r>
         <w:rPr>
-          <w:rFonts w:ascii="Arial"/>
           <w:b/>
           <w:sz w:val="20"/>
         </w:rPr>
@@ -3328,7 +3343,6 @@
         <w:pStyle w:val="BodyText"/>
         <w:spacing w:before="10"/>
         <w:rPr>
-          <w:rFonts w:ascii="Arial"/>
           <w:b/>
           <w:sz w:val="19"/>
         </w:rPr>
@@ -3338,7 +3352,6 @@
       <w:pPr>
         <w:ind w:left="938"/>
         <w:rPr>
-          <w:rFonts w:ascii="Arial"/>
           <w:i/>
           <w:sz w:val="20"/>
         </w:rPr>
@@ -3351,7 +3364,6 @@
       </w:r>
       <w:r>
         <w:rPr>
-          <w:rFonts w:ascii="Arial MT"/>
           <w:spacing w:val="35"/>
           <w:sz w:val="20"/>
         </w:rPr>
@@ -3363,7 +3375,6 @@
         <w:pStyle w:val="BodyText"/>
         <w:spacing w:before="8"/>
         <w:rPr>
-          <w:rFonts w:ascii="Arial"/>
           <w:i/>
           <w:sz w:val="19"/>
         </w:rPr>
@@ -3381,7 +3392,6 @@
           <w:tab w:val="left" w:pos="938"/>
         </w:tabs>
         <w:rPr>
-          <w:rFonts w:ascii="Arial"/>
           <w:b/>
           <w:sz w:val="20"/>
         </w:rPr>
@@ -3390,7 +3400,6 @@
       <w:bookmarkEnd w:id="13"/>
       <w:r>
         <w:rPr>
-          <w:rFonts w:ascii="Arial"/>
           <w:b/>
           <w:sz w:val="20"/>
         </w:rPr>
@@ -3402,7 +3411,6 @@
         <w:pStyle w:val="BodyText"/>
         <w:spacing w:before="7"/>
         <w:rPr>
-          <w:rFonts w:ascii="Microsoft Sans Serif"/>
           <w:sz w:val="23"/>
         </w:rPr>
       </w:pPr>
@@ -3435,14 +3443,12 @@
         </w:tabs>
         <w:spacing w:line="190" w:lineRule="exact"/>
         <w:rPr>
-          <w:rFonts w:ascii="Arial"/>
           <w:b/>
           <w:sz w:val="20"/>
         </w:rPr>
       </w:pPr>
       <w:r>
         <w:rPr>
-          <w:rFonts w:ascii="Arial"/>
           <w:b/>
           <w:sz w:val="20"/>
         </w:rPr>
@@ -3484,44 +3490,8 @@
     <w:p>
       <w:pPr>
         <w:pStyle w:val="BodyText"/>
-        <w:rPr>
-          <w:i/>
-        </w:rPr>
-      </w:pPr>
-    </w:p>
-    <w:p>
-      <w:pPr>
-        <w:pStyle w:val="BodyText"/>
-        <w:rPr>
-          <w:i/>
-          <w:lang w:val="en-US"/>
-        </w:rPr>
-      </w:pPr>
-    </w:p>
-    <w:p>
-      <w:pPr>
-        <w:pStyle w:val="BodyText"/>
-        <w:rPr>
-          <w:i/>
-        </w:rPr>
-      </w:pPr>
-    </w:p>
-    <w:p>
-      <w:pPr>
-        <w:pStyle w:val="BodyText"/>
-        <w:spacing w:before="6"/>
-        <w:rPr>
-          <w:i/>
-          <w:sz w:val="19"/>
-        </w:rPr>
-      </w:pPr>
-    </w:p>
-    <w:p>
-      <w:pPr>
-        <w:pStyle w:val="BodyText"/>
         <w:spacing w:before="91"/>
         <w:ind w:right="116"/>
-        <w:jc w:val="right"/>
       </w:pPr>
     </w:p>
     <w:sectPr>
@@ -4392,22 +4362,22 @@
       </w:rPr>
     </w:lvl>
   </w:abstractNum>
-  <w:num w:numId="1">
+  <w:num w:numId="1" w16cid:durableId="501236376">
     <w:abstractNumId w:val="1"/>
   </w:num>
-  <w:num w:numId="2">
+  <w:num w:numId="2" w16cid:durableId="1712876408">
     <w:abstractNumId w:val="0"/>
   </w:num>
-  <w:num w:numId="3">
+  <w:num w:numId="3" w16cid:durableId="522982054">
     <w:abstractNumId w:val="4"/>
   </w:num>
-  <w:num w:numId="4">
+  <w:num w:numId="4" w16cid:durableId="652832580">
     <w:abstractNumId w:val="5"/>
   </w:num>
-  <w:num w:numId="5">
+  <w:num w:numId="5" w16cid:durableId="474181639">
     <w:abstractNumId w:val="2"/>
   </w:num>
-  <w:num w:numId="6">
+  <w:num w:numId="6" w16cid:durableId="499583209">
     <w:abstractNumId w:val="3"/>
   </w:num>
 </w:numbering>

</xml_diff>